<commit_message>
Project and feedback forms filled-in and signed.
</commit_message>
<xml_diff>
--- a/docs/Задание на итоговую аттестационную работу.docx
+++ b/docs/Задание на итоговую аттестационную работу.docx
@@ -1,6 +1,6 @@
 
 <file path=word/document.xml><?xml version="1.0" encoding="utf-8"?>
-<w:document xmlns:wpc="http://schemas.microsoft.com/office/word/2010/wordprocessingCanvas" xmlns:cx="http://schemas.microsoft.com/office/drawing/2014/chartex" xmlns:cx1="http://schemas.microsoft.com/office/drawing/2015/9/8/chartex" xmlns:cx2="http://schemas.microsoft.com/office/drawing/2015/10/21/chartex" xmlns:cx3="http://schemas.microsoft.com/office/drawing/2016/5/9/chartex" xmlns:cx4="http://schemas.microsoft.com/office/drawing/2016/5/10/chartex" xmlns:cx5="http://schemas.microsoft.com/office/drawing/2016/5/11/chartex" xmlns:cx6="http://schemas.microsoft.com/office/drawing/2016/5/12/chartex" xmlns:cx7="http://schemas.microsoft.com/office/drawing/2016/5/13/chartex" xmlns:cx8="http://schemas.microsoft.com/office/drawing/2016/5/14/chartex" xmlns:mc="http://schemas.openxmlformats.org/markup-compatibility/2006" xmlns:aink="http://schemas.microsoft.com/office/drawing/2016/ink" xmlns:am3d="http://schemas.microsoft.com/office/drawing/2017/model3d" xmlns:o="urn:schemas-microsoft-com:office:office" xmlns:r="http://schemas.openxmlformats.org/officeDocument/2006/relationships" xmlns:m="http://schemas.openxmlformats.org/officeDocument/2006/math" xmlns:v="urn:schemas-microsoft-com:vml" xmlns:wp14="http://schemas.microsoft.com/office/word/2010/wordprocessingDrawing" xmlns:wp="http://schemas.openxmlformats.org/drawingml/2006/wordprocessingDrawing" xmlns:w10="urn:schemas-microsoft-com:office:word" xmlns:w="http://schemas.openxmlformats.org/wordprocessingml/2006/main" xmlns:w14="http://schemas.microsoft.com/office/word/2010/wordml" xmlns:w15="http://schemas.microsoft.com/office/word/2012/wordml" xmlns:w16cex="http://schemas.microsoft.com/office/word/2018/wordml/cex" xmlns:w16cid="http://schemas.microsoft.com/office/word/2016/wordml/cid" xmlns:w16="http://schemas.microsoft.com/office/word/2018/wordml" xmlns:w16se="http://schemas.microsoft.com/office/word/2015/wordml/symex" xmlns:wpg="http://schemas.microsoft.com/office/word/2010/wordprocessingGroup" xmlns:wpi="http://schemas.microsoft.com/office/word/2010/wordprocessingInk" xmlns:wne="http://schemas.microsoft.com/office/word/2006/wordml" xmlns:wps="http://schemas.microsoft.com/office/word/2010/wordprocessingShape" mc:Ignorable="w14 w15 w16se w16cid w16 w16cex wp14">
+<w:document xmlns:wpc="http://schemas.microsoft.com/office/word/2010/wordprocessingCanvas" xmlns:cx="http://schemas.microsoft.com/office/drawing/2014/chartex" xmlns:cx1="http://schemas.microsoft.com/office/drawing/2015/9/8/chartex" xmlns:cx2="http://schemas.microsoft.com/office/drawing/2015/10/21/chartex" xmlns:cx3="http://schemas.microsoft.com/office/drawing/2016/5/9/chartex" xmlns:cx4="http://schemas.microsoft.com/office/drawing/2016/5/10/chartex" xmlns:cx5="http://schemas.microsoft.com/office/drawing/2016/5/11/chartex" xmlns:cx6="http://schemas.microsoft.com/office/drawing/2016/5/12/chartex" xmlns:cx7="http://schemas.microsoft.com/office/drawing/2016/5/13/chartex" xmlns:cx8="http://schemas.microsoft.com/office/drawing/2016/5/14/chartex" xmlns:mc="http://schemas.openxmlformats.org/markup-compatibility/2006" xmlns:aink="http://schemas.microsoft.com/office/drawing/2016/ink" xmlns:am3d="http://schemas.microsoft.com/office/drawing/2017/model3d" xmlns:o="urn:schemas-microsoft-com:office:office" xmlns:oel="http://schemas.microsoft.com/office/2019/extlst" xmlns:r="http://schemas.openxmlformats.org/officeDocument/2006/relationships" xmlns:m="http://schemas.openxmlformats.org/officeDocument/2006/math" xmlns:v="urn:schemas-microsoft-com:vml" xmlns:wp14="http://schemas.microsoft.com/office/word/2010/wordprocessingDrawing" xmlns:wp="http://schemas.openxmlformats.org/drawingml/2006/wordprocessingDrawing" xmlns:w10="urn:schemas-microsoft-com:office:word" xmlns:w="http://schemas.openxmlformats.org/wordprocessingml/2006/main" xmlns:w14="http://schemas.microsoft.com/office/word/2010/wordml" xmlns:w15="http://schemas.microsoft.com/office/word/2012/wordml" xmlns:w16cex="http://schemas.microsoft.com/office/word/2018/wordml/cex" xmlns:w16cid="http://schemas.microsoft.com/office/word/2016/wordml/cid" xmlns:w16="http://schemas.microsoft.com/office/word/2018/wordml" xmlns:w16sdtdh="http://schemas.microsoft.com/office/word/2020/wordml/sdtdatahash" xmlns:w16se="http://schemas.microsoft.com/office/word/2015/wordml/symex" xmlns:wpg="http://schemas.microsoft.com/office/word/2010/wordprocessingGroup" xmlns:wpi="http://schemas.microsoft.com/office/word/2010/wordprocessingInk" xmlns:wne="http://schemas.microsoft.com/office/word/2006/wordml" xmlns:wps="http://schemas.microsoft.com/office/word/2010/wordprocessingShape" mc:Ignorable="w14 w15 w16se w16cid w16 w16cex w16sdtdh wp14">
   <w:body>
     <w:p>
       <w:pPr>
@@ -507,7 +507,6 @@
           <w:b/>
         </w:rPr>
       </w:pPr>
-      <w:proofErr w:type="spellStart"/>
       <w:r>
         <w:rPr>
           <w:b/>
@@ -525,23 +524,7 @@
           <w:bCs/>
           <w:u w:val="single"/>
         </w:rPr>
-        <w:t>Домахину</w:t>
-      </w:r>
-      <w:proofErr w:type="spellEnd"/>
-      <w:r>
-        <w:rPr>
-          <w:bCs/>
-          <w:u w:val="single"/>
-        </w:rPr>
-        <w:t xml:space="preserve"> Алексею </w:t>
-      </w:r>
-      <w:proofErr w:type="spellStart"/>
-      <w:r>
-        <w:rPr>
-          <w:bCs/>
-          <w:u w:val="single"/>
-        </w:rPr>
-        <w:t>Владимировичу</w:t>
+        <w:t>Домахину Алексею Владимировичу</w:t>
       </w:r>
       <w:r>
         <w:rPr>
@@ -549,7 +532,6 @@
         </w:rPr>
         <w:t>______Группа</w:t>
       </w:r>
-      <w:proofErr w:type="spellEnd"/>
       <w:r>
         <w:rPr>
           <w:b/>
@@ -916,7 +898,31 @@
         <w:rPr>
           <w:spacing w:val="-2"/>
         </w:rPr>
-        <w:t>«___» _____________ 20</w:t>
+        <w:t>«_</w:t>
+      </w:r>
+      <w:r>
+        <w:rPr>
+          <w:spacing w:val="-2"/>
+        </w:rPr>
+        <w:t>25</w:t>
+      </w:r>
+      <w:r>
+        <w:rPr>
+          <w:spacing w:val="-2"/>
+        </w:rPr>
+        <w:t>_» __</w:t>
+      </w:r>
+      <w:r>
+        <w:rPr>
+          <w:spacing w:val="-2"/>
+        </w:rPr>
+        <w:t>июля</w:t>
+      </w:r>
+      <w:r>
+        <w:rPr>
+          <w:spacing w:val="-2"/>
+        </w:rPr>
+        <w:t>__ 20</w:t>
       </w:r>
       <w:r>
         <w:rPr>
@@ -953,7 +959,7 @@
     <w:bookmarkEnd w:id="0"/>
     <w:p>
       <w:pPr>
-        <w:pStyle w:val="a3"/>
+        <w:pStyle w:val="ListParagraph"/>
         <w:numPr>
           <w:ilvl w:val="0"/>
           <w:numId w:val="2"/>
@@ -1007,21 +1013,7 @@
         <w:rPr>
           <w:bCs/>
         </w:rPr>
-        <w:t xml:space="preserve"> операция сверления отверстия, операция </w:t>
-      </w:r>
-      <w:proofErr w:type="spellStart"/>
-      <w:r>
-        <w:rPr>
-          <w:bCs/>
-        </w:rPr>
-        <w:t>резьбофрезерования</w:t>
-      </w:r>
-      <w:proofErr w:type="spellEnd"/>
-      <w:r>
-        <w:rPr>
-          <w:bCs/>
-        </w:rPr>
-        <w:t>, операция нарезания резьбы метчиком, операция токарной обработки вала и отверстия</w:t>
+        <w:t xml:space="preserve"> операция сверления отверстия, операция резьбофрезерования, операция нарезания резьбы метчиком, операция токарной обработки вала и отверстия</w:t>
       </w:r>
       <w:r>
         <w:rPr>
@@ -1032,7 +1024,7 @@
     </w:p>
     <w:p>
       <w:pPr>
-        <w:pStyle w:val="a3"/>
+        <w:pStyle w:val="ListParagraph"/>
         <w:numPr>
           <w:ilvl w:val="0"/>
           <w:numId w:val="2"/>
@@ -1052,7 +1044,6 @@
         </w:rPr>
         <w:t>Разработка базы данных: шаблоны кода стойки ЧПУ “</w:t>
       </w:r>
-      <w:proofErr w:type="spellStart"/>
       <w:r>
         <w:rPr>
           <w:bCs/>
@@ -1060,14 +1051,12 @@
         </w:rPr>
         <w:t>fanuc</w:t>
       </w:r>
-      <w:proofErr w:type="spellEnd"/>
       <w:r>
         <w:rPr>
           <w:bCs/>
         </w:rPr>
         <w:t>”, шаблоны кода стойки ЧПУ “</w:t>
       </w:r>
-      <w:proofErr w:type="spellStart"/>
       <w:r>
         <w:rPr>
           <w:bCs/>
@@ -1075,7 +1064,6 @@
         </w:rPr>
         <w:t>heidenhain</w:t>
       </w:r>
-      <w:proofErr w:type="spellEnd"/>
       <w:r>
         <w:rPr>
           <w:bCs/>
@@ -1091,7 +1079,7 @@
     </w:p>
     <w:p>
       <w:pPr>
-        <w:pStyle w:val="a3"/>
+        <w:pStyle w:val="ListParagraph"/>
         <w:numPr>
           <w:ilvl w:val="0"/>
           <w:numId w:val="2"/>
@@ -1116,15 +1104,7 @@
         <w:rPr>
           <w:b/>
         </w:rPr>
-        <w:t>_____</w:t>
-      </w:r>
-      <w:bookmarkStart w:id="1" w:name="_GoBack"/>
-      <w:bookmarkEnd w:id="1"/>
-      <w:r>
-        <w:rPr>
-          <w:b/>
-        </w:rPr>
-        <w:t>___________________________________________________________________________</w:t>
+        <w:t>________________________________________________________________________________</w:t>
       </w:r>
     </w:p>
     <w:p>
@@ -1248,7 +1228,19 @@
         <w:rPr>
           <w:b/>
         </w:rPr>
-        <w:t>Руководитель __________________________</w:t>
+        <w:t>Руководитель ________</w:t>
+      </w:r>
+      <w:r>
+        <w:rPr>
+          <w:b/>
+        </w:rPr>
+        <w:t>Кузьмин К.М.</w:t>
+      </w:r>
+      <w:r>
+        <w:rPr>
+          <w:b/>
+        </w:rPr>
+        <w:t>_______</w:t>
       </w:r>
     </w:p>
     <w:p>
@@ -1377,7 +1369,7 @@
 </file>
 
 <file path=word/numbering.xml><?xml version="1.0" encoding="utf-8"?>
-<w:numbering xmlns:wpc="http://schemas.microsoft.com/office/word/2010/wordprocessingCanvas" xmlns:cx="http://schemas.microsoft.com/office/drawing/2014/chartex" xmlns:cx1="http://schemas.microsoft.com/office/drawing/2015/9/8/chartex" xmlns:cx2="http://schemas.microsoft.com/office/drawing/2015/10/21/chartex" xmlns:cx3="http://schemas.microsoft.com/office/drawing/2016/5/9/chartex" xmlns:cx4="http://schemas.microsoft.com/office/drawing/2016/5/10/chartex" xmlns:cx5="http://schemas.microsoft.com/office/drawing/2016/5/11/chartex" xmlns:cx6="http://schemas.microsoft.com/office/drawing/2016/5/12/chartex" xmlns:cx7="http://schemas.microsoft.com/office/drawing/2016/5/13/chartex" xmlns:cx8="http://schemas.microsoft.com/office/drawing/2016/5/14/chartex" xmlns:mc="http://schemas.openxmlformats.org/markup-compatibility/2006" xmlns:aink="http://schemas.microsoft.com/office/drawing/2016/ink" xmlns:am3d="http://schemas.microsoft.com/office/drawing/2017/model3d" xmlns:o="urn:schemas-microsoft-com:office:office" xmlns:r="http://schemas.openxmlformats.org/officeDocument/2006/relationships" xmlns:m="http://schemas.openxmlformats.org/officeDocument/2006/math" xmlns:v="urn:schemas-microsoft-com:vml" xmlns:wp14="http://schemas.microsoft.com/office/word/2010/wordprocessingDrawing" xmlns:wp="http://schemas.openxmlformats.org/drawingml/2006/wordprocessingDrawing" xmlns:w10="urn:schemas-microsoft-com:office:word" xmlns:w="http://schemas.openxmlformats.org/wordprocessingml/2006/main" xmlns:w14="http://schemas.microsoft.com/office/word/2010/wordml" xmlns:w15="http://schemas.microsoft.com/office/word/2012/wordml" xmlns:w16cex="http://schemas.microsoft.com/office/word/2018/wordml/cex" xmlns:w16cid="http://schemas.microsoft.com/office/word/2016/wordml/cid" xmlns:w16="http://schemas.microsoft.com/office/word/2018/wordml" xmlns:w16se="http://schemas.microsoft.com/office/word/2015/wordml/symex" xmlns:wpg="http://schemas.microsoft.com/office/word/2010/wordprocessingGroup" xmlns:wpi="http://schemas.microsoft.com/office/word/2010/wordprocessingInk" xmlns:wne="http://schemas.microsoft.com/office/word/2006/wordml" xmlns:wps="http://schemas.microsoft.com/office/word/2010/wordprocessingShape" mc:Ignorable="w14 w15 w16se w16cid w16 w16cex wp14">
+<w:numbering xmlns:wpc="http://schemas.microsoft.com/office/word/2010/wordprocessingCanvas" xmlns:cx="http://schemas.microsoft.com/office/drawing/2014/chartex" xmlns:cx1="http://schemas.microsoft.com/office/drawing/2015/9/8/chartex" xmlns:cx2="http://schemas.microsoft.com/office/drawing/2015/10/21/chartex" xmlns:cx3="http://schemas.microsoft.com/office/drawing/2016/5/9/chartex" xmlns:cx4="http://schemas.microsoft.com/office/drawing/2016/5/10/chartex" xmlns:cx5="http://schemas.microsoft.com/office/drawing/2016/5/11/chartex" xmlns:cx6="http://schemas.microsoft.com/office/drawing/2016/5/12/chartex" xmlns:cx7="http://schemas.microsoft.com/office/drawing/2016/5/13/chartex" xmlns:cx8="http://schemas.microsoft.com/office/drawing/2016/5/14/chartex" xmlns:mc="http://schemas.openxmlformats.org/markup-compatibility/2006" xmlns:aink="http://schemas.microsoft.com/office/drawing/2016/ink" xmlns:am3d="http://schemas.microsoft.com/office/drawing/2017/model3d" xmlns:o="urn:schemas-microsoft-com:office:office" xmlns:oel="http://schemas.microsoft.com/office/2019/extlst" xmlns:r="http://schemas.openxmlformats.org/officeDocument/2006/relationships" xmlns:m="http://schemas.openxmlformats.org/officeDocument/2006/math" xmlns:v="urn:schemas-microsoft-com:vml" xmlns:wp14="http://schemas.microsoft.com/office/word/2010/wordprocessingDrawing" xmlns:wp="http://schemas.openxmlformats.org/drawingml/2006/wordprocessingDrawing" xmlns:w10="urn:schemas-microsoft-com:office:word" xmlns:w="http://schemas.openxmlformats.org/wordprocessingml/2006/main" xmlns:w14="http://schemas.microsoft.com/office/word/2010/wordml" xmlns:w15="http://schemas.microsoft.com/office/word/2012/wordml" xmlns:w16cex="http://schemas.microsoft.com/office/word/2018/wordml/cex" xmlns:w16cid="http://schemas.microsoft.com/office/word/2016/wordml/cid" xmlns:w16="http://schemas.microsoft.com/office/word/2018/wordml" xmlns:w16sdtdh="http://schemas.microsoft.com/office/word/2020/wordml/sdtdatahash" xmlns:w16se="http://schemas.microsoft.com/office/word/2015/wordml/symex" xmlns:wpg="http://schemas.microsoft.com/office/word/2010/wordprocessingGroup" xmlns:wpi="http://schemas.microsoft.com/office/word/2010/wordprocessingInk" xmlns:wne="http://schemas.microsoft.com/office/word/2006/wordml" xmlns:wps="http://schemas.microsoft.com/office/word/2010/wordprocessingShape" mc:Ignorable="w14 w15 w16se w16cid w16 w16cex w16sdtdh wp14">
   <w:abstractNum w:abstractNumId="0" w15:restartNumberingAfterBreak="0">
     <w:nsid w:val="2B6754FC"/>
     <w:multiLevelType w:val="hybridMultilevel"/>
@@ -1577,17 +1569,17 @@
       </w:rPr>
     </w:lvl>
   </w:abstractNum>
-  <w:num w:numId="1">
+  <w:num w:numId="1" w16cid:durableId="2095397776">
     <w:abstractNumId w:val="1"/>
   </w:num>
-  <w:num w:numId="2">
+  <w:num w:numId="2" w16cid:durableId="227572667">
     <w:abstractNumId w:val="0"/>
   </w:num>
 </w:numbering>
 </file>
 
 <file path=word/styles.xml><?xml version="1.0" encoding="utf-8"?>
-<w:styles xmlns:mc="http://schemas.openxmlformats.org/markup-compatibility/2006" xmlns:r="http://schemas.openxmlformats.org/officeDocument/2006/relationships" xmlns:w="http://schemas.openxmlformats.org/wordprocessingml/2006/main" xmlns:w14="http://schemas.microsoft.com/office/word/2010/wordml" xmlns:w15="http://schemas.microsoft.com/office/word/2012/wordml" xmlns:w16cex="http://schemas.microsoft.com/office/word/2018/wordml/cex" xmlns:w16cid="http://schemas.microsoft.com/office/word/2016/wordml/cid" xmlns:w16="http://schemas.microsoft.com/office/word/2018/wordml" xmlns:w16se="http://schemas.microsoft.com/office/word/2015/wordml/symex" mc:Ignorable="w14 w15 w16se w16cid w16 w16cex">
+<w:styles xmlns:mc="http://schemas.openxmlformats.org/markup-compatibility/2006" xmlns:r="http://schemas.openxmlformats.org/officeDocument/2006/relationships" xmlns:w="http://schemas.openxmlformats.org/wordprocessingml/2006/main" xmlns:w14="http://schemas.microsoft.com/office/word/2010/wordml" xmlns:w15="http://schemas.microsoft.com/office/word/2012/wordml" xmlns:w16cex="http://schemas.microsoft.com/office/word/2018/wordml/cex" xmlns:w16cid="http://schemas.microsoft.com/office/word/2016/wordml/cid" xmlns:w16="http://schemas.microsoft.com/office/word/2018/wordml" xmlns:w16sdtdh="http://schemas.microsoft.com/office/word/2020/wordml/sdtdatahash" xmlns:w16se="http://schemas.microsoft.com/office/word/2015/wordml/symex" mc:Ignorable="w14 w15 w16se w16cid w16 w16cex w16sdtdh">
   <w:docDefaults>
     <w:rPrDefault>
       <w:rPr>
@@ -1981,7 +1973,7 @@
     <w:lsdException w:name="Unresolved Mention" w:semiHidden="1" w:unhideWhenUsed="1"/>
     <w:lsdException w:name="Smart Link" w:semiHidden="1" w:unhideWhenUsed="1"/>
   </w:latentStyles>
-  <w:style w:type="paragraph" w:default="1" w:styleId="a">
+  <w:style w:type="paragraph" w:default="1" w:styleId="Normal">
     <w:name w:val="Normal"/>
     <w:qFormat/>
     <w:rsid w:val="00FF721E"/>
@@ -1995,13 +1987,13 @@
       <w:lang w:eastAsia="ru-RU"/>
     </w:rPr>
   </w:style>
-  <w:style w:type="character" w:default="1" w:styleId="a0">
+  <w:style w:type="character" w:default="1" w:styleId="DefaultParagraphFont">
     <w:name w:val="Default Paragraph Font"/>
     <w:uiPriority w:val="1"/>
     <w:semiHidden/>
     <w:unhideWhenUsed/>
   </w:style>
-  <w:style w:type="table" w:default="1" w:styleId="a1">
+  <w:style w:type="table" w:default="1" w:styleId="TableNormal">
     <w:name w:val="Normal Table"/>
     <w:uiPriority w:val="99"/>
     <w:semiHidden/>
@@ -2016,15 +2008,15 @@
       </w:tblCellMar>
     </w:tblPr>
   </w:style>
-  <w:style w:type="numbering" w:default="1" w:styleId="a2">
+  <w:style w:type="numbering" w:default="1" w:styleId="NoList">
     <w:name w:val="No List"/>
     <w:uiPriority w:val="99"/>
     <w:semiHidden/>
     <w:unhideWhenUsed/>
   </w:style>
-  <w:style w:type="paragraph" w:styleId="a3">
+  <w:style w:type="paragraph" w:styleId="ListParagraph">
     <w:name w:val="List Paragraph"/>
-    <w:basedOn w:val="a"/>
+    <w:basedOn w:val="Normal"/>
     <w:uiPriority w:val="34"/>
     <w:qFormat/>
     <w:rsid w:val="001915A5"/>
@@ -2035,7 +2027,7 @@
   </w:style>
   <w:style w:type="character" w:customStyle="1" w:styleId="layout">
     <w:name w:val="layout"/>
-    <w:basedOn w:val="a0"/>
+    <w:basedOn w:val="DefaultParagraphFont"/>
     <w:rsid w:val="00D76483"/>
   </w:style>
 </w:styles>

</xml_diff>